<commit_message>
Updates doc with fastify-web-server streams handling
</commit_message>
<xml_diff>
--- a/LFW212 NODE.JS SERVICES DEVELOPMENT.docx
+++ b/LFW212 NODE.JS SERVICES DEVELOPMENT.docx
@@ -40324,13 +40324,1882 @@
     </w:p>
     <w:p>
       <w:pPr>
-        <w:rPr>
+        <w:pStyle w:val="Titolo1"/>
+        <w:shd w:val="clear" w:color="auto" w:fill="FFFFFF"/>
+        <w:spacing w:before="0" w:beforeAutospacing="0" w:after="180" w:afterAutospacing="0"/>
+        <w:rPr>
+          <w:rFonts w:ascii="Inter" w:hAnsi="Inter"/>
           <w:color w:val="333333"/>
         </w:rPr>
       </w:pPr>
+      <w:r>
+        <w:rPr>
+          <w:rFonts w:ascii="Inter" w:hAnsi="Inter"/>
+          <w:color w:val="009ADE"/>
+        </w:rPr>
+        <w:t xml:space="preserve">Streaming Content with </w:t>
+      </w:r>
+      <w:proofErr w:type="spellStart"/>
+      <w:r>
+        <w:rPr>
+          <w:rFonts w:ascii="Inter" w:hAnsi="Inter"/>
+          <w:color w:val="009ADE"/>
+        </w:rPr>
+        <w:t>Fastify</w:t>
+      </w:r>
+      <w:proofErr w:type="spellEnd"/>
+      <w:r>
+        <w:rPr>
+          <w:rFonts w:ascii="Inter" w:hAnsi="Inter"/>
+          <w:color w:val="009ADE"/>
+        </w:rPr>
+        <w:t xml:space="preserve"> (1)</w:t>
+      </w:r>
+    </w:p>
+    <w:p>
+      <w:pPr>
+        <w:pStyle w:val="NormaleWeb"/>
+        <w:shd w:val="clear" w:color="auto" w:fill="FFFFFF"/>
+        <w:rPr>
+          <w:rFonts w:ascii="Inter" w:hAnsi="Inter"/>
+          <w:color w:val="656565"/>
+        </w:rPr>
+      </w:pPr>
+      <w:r>
+        <w:rPr>
+          <w:rFonts w:ascii="Inter" w:hAnsi="Inter"/>
+          <w:color w:val="656565"/>
+        </w:rPr>
+        <w:t>The HTTP specification has a header called </w:t>
+      </w:r>
+      <w:hyperlink r:id="rId66" w:tgtFrame="_blank" w:history="1">
+        <w:r>
+          <w:rPr>
+            <w:rStyle w:val="Collegamentoipertestuale"/>
+            <w:rFonts w:ascii="Inter" w:hAnsi="Inter"/>
+            <w:color w:val="0099CC"/>
+          </w:rPr>
+          <w:t>Transfer-Encoding</w:t>
+        </w:r>
+      </w:hyperlink>
+      <w:r>
+        <w:rPr>
+          <w:rFonts w:ascii="Inter" w:hAnsi="Inter"/>
+          <w:color w:val="656565"/>
+        </w:rPr>
+        <w:t> which can be set to chunked. This means that chunks of data can be sent over HTTP and in many cases browser-clients can begin parsing immediately. Node.js Streams also allow for chunked reading, processing and writing of data. This affinity between Node.js Streams means we can serve content in a highly efficient way: instead of waiting for the server to prepare and process all data and then sending the response, the client can begin parsing some HTML (or theoretically any structured data) we've sent before the server has even finished preparing it for sending.</w:t>
+      </w:r>
+    </w:p>
+    <w:p>
+      <w:pPr>
+        <w:pStyle w:val="NormaleWeb"/>
+        <w:shd w:val="clear" w:color="auto" w:fill="FFFFFF"/>
+        <w:rPr>
+          <w:rFonts w:ascii="Inter" w:hAnsi="Inter"/>
+          <w:color w:val="656565"/>
+        </w:rPr>
+      </w:pPr>
+      <w:r>
+        <w:rPr>
+          <w:rFonts w:ascii="Inter" w:hAnsi="Inter"/>
+          <w:color w:val="656565"/>
+        </w:rPr>
+        <w:t xml:space="preserve">For this </w:t>
+      </w:r>
+      <w:proofErr w:type="gramStart"/>
+      <w:r>
+        <w:rPr>
+          <w:rFonts w:ascii="Inter" w:hAnsi="Inter"/>
+          <w:color w:val="656565"/>
+        </w:rPr>
+        <w:t>example</w:t>
+      </w:r>
+      <w:proofErr w:type="gramEnd"/>
+      <w:r>
+        <w:rPr>
+          <w:rFonts w:ascii="Inter" w:hAnsi="Inter"/>
+          <w:color w:val="656565"/>
+        </w:rPr>
+        <w:t xml:space="preserve"> we'll be using a package that provides a stream of Hacker News content, called </w:t>
+      </w:r>
+      <w:proofErr w:type="spellStart"/>
+      <w:r>
+        <w:rPr>
+          <w:rStyle w:val="Enfasigrassetto"/>
+          <w:rFonts w:ascii="Courier New" w:hAnsi="Courier New" w:cs="Courier New"/>
+          <w:color w:val="656565"/>
+        </w:rPr>
+        <w:t>hn</w:t>
+      </w:r>
+      <w:proofErr w:type="spellEnd"/>
+      <w:r>
+        <w:rPr>
+          <w:rStyle w:val="Enfasigrassetto"/>
+          <w:rFonts w:ascii="Courier New" w:hAnsi="Courier New" w:cs="Courier New"/>
+          <w:color w:val="656565"/>
+        </w:rPr>
+        <w:t>-latest-stream</w:t>
+      </w:r>
+      <w:r>
+        <w:rPr>
+          <w:rFonts w:ascii="Inter" w:hAnsi="Inter"/>
+          <w:color w:val="656565"/>
+        </w:rPr>
+        <w:t>.</w:t>
+      </w:r>
+    </w:p>
+    <w:p>
+      <w:pPr>
+        <w:pStyle w:val="NormaleWeb"/>
+        <w:shd w:val="clear" w:color="auto" w:fill="FFFFFF"/>
+        <w:rPr>
+          <w:rFonts w:ascii="Inter" w:hAnsi="Inter"/>
+          <w:color w:val="656565"/>
+        </w:rPr>
+      </w:pPr>
+      <w:r>
+        <w:rPr>
+          <w:rFonts w:ascii="Inter" w:hAnsi="Inter"/>
+          <w:color w:val="656565"/>
+        </w:rPr>
+        <w:t>Let's work in our </w:t>
+      </w:r>
+      <w:proofErr w:type="spellStart"/>
+      <w:r>
+        <w:rPr>
+          <w:rStyle w:val="Enfasigrassetto"/>
+          <w:rFonts w:ascii="Courier New" w:hAnsi="Courier New" w:cs="Courier New"/>
+          <w:color w:val="B5651D"/>
+        </w:rPr>
+        <w:t>fastify</w:t>
+      </w:r>
+      <w:proofErr w:type="spellEnd"/>
+      <w:r>
+        <w:rPr>
+          <w:rStyle w:val="Enfasigrassetto"/>
+          <w:rFonts w:ascii="Courier New" w:hAnsi="Courier New" w:cs="Courier New"/>
+          <w:color w:val="B5651D"/>
+        </w:rPr>
+        <w:t>-web-server</w:t>
+      </w:r>
+      <w:r>
+        <w:rPr>
+          <w:rFonts w:ascii="Inter" w:hAnsi="Inter"/>
+          <w:color w:val="656565"/>
+        </w:rPr>
+        <w:t> folder from where we left off in the </w:t>
+      </w:r>
+      <w:r>
+        <w:rPr>
+          <w:rStyle w:val="Enfasicorsivo"/>
+          <w:rFonts w:ascii="Inter" w:hAnsi="Inter"/>
+          <w:color w:val="656565"/>
+        </w:rPr>
+        <w:t xml:space="preserve">"Using Templates with </w:t>
+      </w:r>
+      <w:proofErr w:type="spellStart"/>
+      <w:r>
+        <w:rPr>
+          <w:rStyle w:val="Enfasicorsivo"/>
+          <w:rFonts w:ascii="Inter" w:hAnsi="Inter"/>
+          <w:color w:val="656565"/>
+        </w:rPr>
+        <w:t>Fastify</w:t>
+      </w:r>
+      <w:proofErr w:type="spellEnd"/>
+      <w:r>
+        <w:rPr>
+          <w:rStyle w:val="Enfasicorsivo"/>
+          <w:rFonts w:ascii="Inter" w:hAnsi="Inter"/>
+          <w:color w:val="656565"/>
+        </w:rPr>
+        <w:t>"</w:t>
+      </w:r>
+      <w:r>
+        <w:rPr>
+          <w:rFonts w:ascii="Inter" w:hAnsi="Inter"/>
+          <w:color w:val="656565"/>
+        </w:rPr>
+        <w:t> section.</w:t>
+      </w:r>
+    </w:p>
+    <w:p>
+      <w:pPr>
+        <w:pStyle w:val="NormaleWeb"/>
+        <w:shd w:val="clear" w:color="auto" w:fill="FFFFFF"/>
+        <w:rPr>
+          <w:rFonts w:ascii="Inter" w:hAnsi="Inter"/>
+          <w:color w:val="656565"/>
+        </w:rPr>
+      </w:pPr>
+      <w:r>
+        <w:rPr>
+          <w:rFonts w:ascii="Inter" w:hAnsi="Inter"/>
+          <w:color w:val="656565"/>
+        </w:rPr>
+        <w:lastRenderedPageBreak/>
+        <w:t>Making sure that </w:t>
+      </w:r>
+      <w:proofErr w:type="spellStart"/>
+      <w:r>
+        <w:rPr>
+          <w:rStyle w:val="Enfasigrassetto"/>
+          <w:rFonts w:ascii="Courier New" w:hAnsi="Courier New" w:cs="Courier New"/>
+          <w:color w:val="B5651D"/>
+        </w:rPr>
+        <w:t>fastify</w:t>
+      </w:r>
+      <w:proofErr w:type="spellEnd"/>
+      <w:r>
+        <w:rPr>
+          <w:rStyle w:val="Enfasigrassetto"/>
+          <w:rFonts w:ascii="Courier New" w:hAnsi="Courier New" w:cs="Courier New"/>
+          <w:color w:val="B5651D"/>
+        </w:rPr>
+        <w:t>-web-server</w:t>
+      </w:r>
+      <w:r>
+        <w:rPr>
+          <w:rFonts w:ascii="Inter" w:hAnsi="Inter"/>
+          <w:color w:val="656565"/>
+        </w:rPr>
+        <w:t> is the current working directory, run the following command to install </w:t>
+      </w:r>
+      <w:proofErr w:type="spellStart"/>
+      <w:r>
+        <w:rPr>
+          <w:rStyle w:val="Enfasigrassetto"/>
+          <w:rFonts w:ascii="Courier New" w:hAnsi="Courier New" w:cs="Courier New"/>
+          <w:color w:val="656565"/>
+        </w:rPr>
+        <w:t>hn</w:t>
+      </w:r>
+      <w:proofErr w:type="spellEnd"/>
+      <w:r>
+        <w:rPr>
+          <w:rStyle w:val="Enfasigrassetto"/>
+          <w:rFonts w:ascii="Courier New" w:hAnsi="Courier New" w:cs="Courier New"/>
+          <w:color w:val="656565"/>
+        </w:rPr>
+        <w:t>-latest-stream</w:t>
+      </w:r>
+      <w:r>
+        <w:rPr>
+          <w:rFonts w:ascii="Inter" w:hAnsi="Inter"/>
+          <w:color w:val="656565"/>
+        </w:rPr>
+        <w:t>:</w:t>
+      </w:r>
+    </w:p>
+    <w:p>
+      <w:pPr>
+        <w:pStyle w:val="NormaleWeb"/>
+        <w:shd w:val="clear" w:color="auto" w:fill="FFFFFF"/>
+        <w:rPr>
+          <w:rFonts w:ascii="Inter" w:hAnsi="Inter"/>
+          <w:color w:val="656565"/>
+        </w:rPr>
+      </w:pPr>
+      <w:proofErr w:type="spellStart"/>
+      <w:r>
+        <w:rPr>
+          <w:rStyle w:val="Enfasigrassetto"/>
+          <w:rFonts w:ascii="Courier New" w:hAnsi="Courier New" w:cs="Courier New"/>
+          <w:color w:val="3200FF"/>
+        </w:rPr>
+        <w:t>npm</w:t>
+      </w:r>
+      <w:proofErr w:type="spellEnd"/>
+      <w:r>
+        <w:rPr>
+          <w:rStyle w:val="Enfasigrassetto"/>
+          <w:rFonts w:ascii="Courier New" w:hAnsi="Courier New" w:cs="Courier New"/>
+          <w:color w:val="3200FF"/>
+        </w:rPr>
+        <w:t xml:space="preserve"> install </w:t>
+      </w:r>
+      <w:proofErr w:type="spellStart"/>
+      <w:r>
+        <w:rPr>
+          <w:rStyle w:val="Enfasigrassetto"/>
+          <w:rFonts w:ascii="Courier New" w:hAnsi="Courier New" w:cs="Courier New"/>
+          <w:color w:val="3200FF"/>
+        </w:rPr>
+        <w:t>hn</w:t>
+      </w:r>
+      <w:proofErr w:type="spellEnd"/>
+      <w:r>
+        <w:rPr>
+          <w:rStyle w:val="Enfasigrassetto"/>
+          <w:rFonts w:ascii="Courier New" w:hAnsi="Courier New" w:cs="Courier New"/>
+          <w:color w:val="3200FF"/>
+        </w:rPr>
+        <w:t>-latest-stream</w:t>
+      </w:r>
+    </w:p>
+    <w:p>
+      <w:pPr>
+        <w:pStyle w:val="NormaleWeb"/>
+        <w:shd w:val="clear" w:color="auto" w:fill="FFFFFF"/>
+        <w:rPr>
+          <w:rFonts w:ascii="Inter" w:hAnsi="Inter"/>
+          <w:color w:val="656565"/>
+        </w:rPr>
+      </w:pPr>
+      <w:r>
+        <w:rPr>
+          <w:rFonts w:ascii="Inter" w:hAnsi="Inter"/>
+          <w:color w:val="656565"/>
+        </w:rPr>
+        <w:t>Now we'll create a new routes folder called </w:t>
+      </w:r>
+      <w:r>
+        <w:rPr>
+          <w:rStyle w:val="Enfasigrassetto"/>
+          <w:rFonts w:ascii="Courier New" w:hAnsi="Courier New" w:cs="Courier New"/>
+          <w:color w:val="B5651D"/>
+        </w:rPr>
+        <w:t>routes/articles</w:t>
+      </w:r>
+      <w:r>
+        <w:rPr>
+          <w:rFonts w:ascii="Inter" w:hAnsi="Inter"/>
+          <w:color w:val="656565"/>
+        </w:rPr>
+        <w:t> and add an </w:t>
+      </w:r>
+      <w:r>
+        <w:rPr>
+          <w:rStyle w:val="Enfasigrassetto"/>
+          <w:rFonts w:ascii="Courier New" w:hAnsi="Courier New" w:cs="Courier New"/>
+          <w:color w:val="B5651D"/>
+        </w:rPr>
+        <w:t>index.js</w:t>
+      </w:r>
+      <w:r>
+        <w:rPr>
+          <w:rFonts w:ascii="Inter" w:hAnsi="Inter"/>
+          <w:color w:val="656565"/>
+        </w:rPr>
+        <w:t> file to it:</w:t>
+      </w:r>
+    </w:p>
+    <w:p>
+      <w:pPr>
+        <w:pStyle w:val="NormaleWeb"/>
+        <w:shd w:val="clear" w:color="auto" w:fill="FFFFFF"/>
+        <w:rPr>
+          <w:rFonts w:ascii="Inter" w:hAnsi="Inter"/>
+          <w:color w:val="656565"/>
+        </w:rPr>
+      </w:pPr>
+      <w:r>
+        <w:rPr>
+          <w:rStyle w:val="Enfasigrassetto"/>
+          <w:rFonts w:ascii="Courier New" w:hAnsi="Courier New" w:cs="Courier New"/>
+          <w:color w:val="3200FF"/>
+        </w:rPr>
+        <w:t>cd routes</w:t>
+      </w:r>
+      <w:r>
+        <w:rPr>
+          <w:rFonts w:ascii="Courier New" w:hAnsi="Courier New" w:cs="Courier New"/>
+          <w:b/>
+          <w:bCs/>
+          <w:color w:val="3200FF"/>
+        </w:rPr>
+        <w:br/>
+      </w:r>
+      <w:r>
+        <w:rPr>
+          <w:rStyle w:val="Enfasigrassetto"/>
+          <w:rFonts w:ascii="Courier New" w:hAnsi="Courier New" w:cs="Courier New"/>
+          <w:color w:val="3200FF"/>
+        </w:rPr>
+        <w:t>node -e "</w:t>
+      </w:r>
+      <w:proofErr w:type="spellStart"/>
+      <w:proofErr w:type="gramStart"/>
+      <w:r>
+        <w:rPr>
+          <w:rStyle w:val="Enfasigrassetto"/>
+          <w:rFonts w:ascii="Courier New" w:hAnsi="Courier New" w:cs="Courier New"/>
+          <w:color w:val="3200FF"/>
+        </w:rPr>
+        <w:t>fs.mkdirSync</w:t>
+      </w:r>
+      <w:proofErr w:type="spellEnd"/>
+      <w:proofErr w:type="gramEnd"/>
+      <w:r>
+        <w:rPr>
+          <w:rStyle w:val="Enfasigrassetto"/>
+          <w:rFonts w:ascii="Courier New" w:hAnsi="Courier New" w:cs="Courier New"/>
+          <w:color w:val="3200FF"/>
+        </w:rPr>
+        <w:t>('articles')"</w:t>
+      </w:r>
+      <w:r>
+        <w:rPr>
+          <w:rFonts w:ascii="Courier New" w:hAnsi="Courier New" w:cs="Courier New"/>
+          <w:b/>
+          <w:bCs/>
+          <w:color w:val="3200FF"/>
+        </w:rPr>
+        <w:br/>
+      </w:r>
+      <w:r>
+        <w:rPr>
+          <w:rStyle w:val="Enfasigrassetto"/>
+          <w:rFonts w:ascii="Courier New" w:hAnsi="Courier New" w:cs="Courier New"/>
+          <w:color w:val="3200FF"/>
+        </w:rPr>
+        <w:t>cd articles</w:t>
+      </w:r>
+      <w:r>
+        <w:rPr>
+          <w:rFonts w:ascii="Courier New" w:hAnsi="Courier New" w:cs="Courier New"/>
+          <w:b/>
+          <w:bCs/>
+          <w:color w:val="3200FF"/>
+        </w:rPr>
+        <w:br/>
+      </w:r>
+      <w:r>
+        <w:rPr>
+          <w:rStyle w:val="Enfasigrassetto"/>
+          <w:rFonts w:ascii="Courier New" w:hAnsi="Courier New" w:cs="Courier New"/>
+          <w:color w:val="3200FF"/>
+        </w:rPr>
+        <w:t>node -e "</w:t>
+      </w:r>
+      <w:proofErr w:type="spellStart"/>
+      <w:r>
+        <w:rPr>
+          <w:rStyle w:val="Enfasigrassetto"/>
+          <w:rFonts w:ascii="Courier New" w:hAnsi="Courier New" w:cs="Courier New"/>
+          <w:color w:val="3200FF"/>
+        </w:rPr>
+        <w:t>fs.openSync</w:t>
+      </w:r>
+      <w:proofErr w:type="spellEnd"/>
+      <w:r>
+        <w:rPr>
+          <w:rStyle w:val="Enfasigrassetto"/>
+          <w:rFonts w:ascii="Courier New" w:hAnsi="Courier New" w:cs="Courier New"/>
+          <w:color w:val="3200FF"/>
+        </w:rPr>
+        <w:t>('index.js', 'w')"</w:t>
+      </w:r>
+      <w:r>
+        <w:rPr>
+          <w:rFonts w:ascii="Courier New" w:hAnsi="Courier New" w:cs="Courier New"/>
+          <w:b/>
+          <w:bCs/>
+          <w:color w:val="3200FF"/>
+        </w:rPr>
+        <w:br/>
+      </w:r>
+      <w:r>
+        <w:rPr>
+          <w:rStyle w:val="Enfasigrassetto"/>
+          <w:rFonts w:ascii="Courier New" w:hAnsi="Courier New" w:cs="Courier New"/>
+          <w:color w:val="3200FF"/>
+        </w:rPr>
+        <w:t>cd ..</w:t>
+      </w:r>
+      <w:r>
+        <w:rPr>
+          <w:rFonts w:ascii="Courier New" w:hAnsi="Courier New" w:cs="Courier New"/>
+          <w:b/>
+          <w:bCs/>
+          <w:color w:val="3200FF"/>
+        </w:rPr>
+        <w:br/>
+      </w:r>
+      <w:r>
+        <w:rPr>
+          <w:rStyle w:val="Enfasigrassetto"/>
+          <w:rFonts w:ascii="Courier New" w:hAnsi="Courier New" w:cs="Courier New"/>
+          <w:color w:val="3200FF"/>
+        </w:rPr>
+        <w:t>cd ..</w:t>
+      </w:r>
+    </w:p>
+    <w:p>
+      <w:pPr>
+        <w:pStyle w:val="NormaleWeb"/>
+        <w:shd w:val="clear" w:color="auto" w:fill="FFFFFF"/>
+        <w:rPr>
+          <w:rFonts w:ascii="Inter" w:hAnsi="Inter"/>
+          <w:color w:val="656565"/>
+        </w:rPr>
+      </w:pPr>
+      <w:r>
+        <w:rPr>
+          <w:rFonts w:ascii="Inter" w:hAnsi="Inter"/>
+          <w:color w:val="656565"/>
+        </w:rPr>
+        <w:t>The contents of </w:t>
+      </w:r>
+      <w:r>
+        <w:rPr>
+          <w:rStyle w:val="Enfasigrassetto"/>
+          <w:rFonts w:ascii="Courier New" w:hAnsi="Courier New" w:cs="Courier New"/>
+          <w:color w:val="B5651D"/>
+        </w:rPr>
+        <w:t>routes/articles/index.js</w:t>
+      </w:r>
+      <w:r>
+        <w:rPr>
+          <w:rFonts w:ascii="Inter" w:hAnsi="Inter"/>
+          <w:color w:val="656565"/>
+        </w:rPr>
+        <w:t> should be as follows:</w:t>
+      </w:r>
+    </w:p>
+    <w:p>
+      <w:pPr>
+        <w:pStyle w:val="NormaleWeb"/>
+        <w:shd w:val="clear" w:color="auto" w:fill="FFFFFF"/>
+        <w:rPr>
+          <w:rFonts w:ascii="Inter" w:hAnsi="Inter"/>
+          <w:color w:val="656565"/>
+        </w:rPr>
+      </w:pPr>
+      <w:r>
+        <w:rPr>
+          <w:rStyle w:val="Enfasigrassetto"/>
+          <w:rFonts w:ascii="Courier New" w:hAnsi="Courier New" w:cs="Courier New"/>
+          <w:color w:val="3200FF"/>
+        </w:rPr>
+        <w:t>'</w:t>
+      </w:r>
+      <w:proofErr w:type="gramStart"/>
+      <w:r>
+        <w:rPr>
+          <w:rStyle w:val="Enfasigrassetto"/>
+          <w:rFonts w:ascii="Courier New" w:hAnsi="Courier New" w:cs="Courier New"/>
+          <w:color w:val="3200FF"/>
+        </w:rPr>
+        <w:t>use</w:t>
+      </w:r>
+      <w:proofErr w:type="gramEnd"/>
+      <w:r>
+        <w:rPr>
+          <w:rStyle w:val="Enfasigrassetto"/>
+          <w:rFonts w:ascii="Courier New" w:hAnsi="Courier New" w:cs="Courier New"/>
+          <w:color w:val="3200FF"/>
+        </w:rPr>
+        <w:t xml:space="preserve"> strict'</w:t>
+      </w:r>
+    </w:p>
+    <w:p>
+      <w:pPr>
+        <w:pStyle w:val="NormaleWeb"/>
+        <w:shd w:val="clear" w:color="auto" w:fill="FFFFFF"/>
+        <w:rPr>
+          <w:rFonts w:ascii="Inter" w:hAnsi="Inter"/>
+          <w:color w:val="656565"/>
+        </w:rPr>
+      </w:pPr>
+      <w:proofErr w:type="spellStart"/>
+      <w:r>
+        <w:rPr>
+          <w:rStyle w:val="Enfasigrassetto"/>
+          <w:rFonts w:ascii="Courier New" w:hAnsi="Courier New" w:cs="Courier New"/>
+          <w:color w:val="3200FF"/>
+        </w:rPr>
+        <w:t>const</w:t>
+      </w:r>
+      <w:proofErr w:type="spellEnd"/>
+      <w:r>
+        <w:rPr>
+          <w:rStyle w:val="Enfasigrassetto"/>
+          <w:rFonts w:ascii="Courier New" w:hAnsi="Courier New" w:cs="Courier New"/>
+          <w:color w:val="3200FF"/>
+        </w:rPr>
+        <w:t xml:space="preserve"> </w:t>
+      </w:r>
+      <w:proofErr w:type="spellStart"/>
+      <w:r>
+        <w:rPr>
+          <w:rStyle w:val="Enfasigrassetto"/>
+          <w:rFonts w:ascii="Courier New" w:hAnsi="Courier New" w:cs="Courier New"/>
+          <w:color w:val="3200FF"/>
+        </w:rPr>
+        <w:t>hnLatestStream</w:t>
+      </w:r>
+      <w:proofErr w:type="spellEnd"/>
+      <w:r>
+        <w:rPr>
+          <w:rStyle w:val="Enfasigrassetto"/>
+          <w:rFonts w:ascii="Courier New" w:hAnsi="Courier New" w:cs="Courier New"/>
+          <w:color w:val="3200FF"/>
+        </w:rPr>
+        <w:t xml:space="preserve"> = require('</w:t>
+      </w:r>
+      <w:proofErr w:type="spellStart"/>
+      <w:r>
+        <w:rPr>
+          <w:rStyle w:val="Enfasigrassetto"/>
+          <w:rFonts w:ascii="Courier New" w:hAnsi="Courier New" w:cs="Courier New"/>
+          <w:color w:val="3200FF"/>
+        </w:rPr>
+        <w:t>hn</w:t>
+      </w:r>
+      <w:proofErr w:type="spellEnd"/>
+      <w:r>
+        <w:rPr>
+          <w:rStyle w:val="Enfasigrassetto"/>
+          <w:rFonts w:ascii="Courier New" w:hAnsi="Courier New" w:cs="Courier New"/>
+          <w:color w:val="3200FF"/>
+        </w:rPr>
+        <w:t>-latest-stream')</w:t>
+      </w:r>
+    </w:p>
+    <w:p>
+      <w:pPr>
+        <w:pStyle w:val="NormaleWeb"/>
+        <w:shd w:val="clear" w:color="auto" w:fill="FFFFFF"/>
+        <w:rPr>
+          <w:rFonts w:ascii="Inter" w:hAnsi="Inter"/>
+          <w:color w:val="656565"/>
+        </w:rPr>
+      </w:pPr>
+      <w:proofErr w:type="spellStart"/>
+      <w:proofErr w:type="gramStart"/>
+      <w:r>
+        <w:rPr>
+          <w:rStyle w:val="Enfasigrassetto"/>
+          <w:rFonts w:ascii="Courier New" w:hAnsi="Courier New" w:cs="Courier New"/>
+          <w:color w:val="3200FF"/>
+        </w:rPr>
+        <w:t>module.exports</w:t>
+      </w:r>
+      <w:proofErr w:type="spellEnd"/>
+      <w:proofErr w:type="gramEnd"/>
+      <w:r>
+        <w:rPr>
+          <w:rStyle w:val="Enfasigrassetto"/>
+          <w:rFonts w:ascii="Courier New" w:hAnsi="Courier New" w:cs="Courier New"/>
+          <w:color w:val="3200FF"/>
+        </w:rPr>
+        <w:t xml:space="preserve"> = async (</w:t>
+      </w:r>
+      <w:proofErr w:type="spellStart"/>
+      <w:r>
+        <w:rPr>
+          <w:rStyle w:val="Enfasigrassetto"/>
+          <w:rFonts w:ascii="Courier New" w:hAnsi="Courier New" w:cs="Courier New"/>
+          <w:color w:val="3200FF"/>
+        </w:rPr>
+        <w:t>fastify</w:t>
+      </w:r>
+      <w:proofErr w:type="spellEnd"/>
+      <w:r>
+        <w:rPr>
+          <w:rStyle w:val="Enfasigrassetto"/>
+          <w:rFonts w:ascii="Courier New" w:hAnsi="Courier New" w:cs="Courier New"/>
+          <w:color w:val="3200FF"/>
+        </w:rPr>
+        <w:t>, opts) =&gt; {</w:t>
+      </w:r>
+      <w:r>
+        <w:rPr>
+          <w:rFonts w:ascii="Courier New" w:hAnsi="Courier New" w:cs="Courier New"/>
+          <w:b/>
+          <w:bCs/>
+          <w:color w:val="3200FF"/>
+        </w:rPr>
+        <w:br/>
+      </w:r>
+      <w:r>
+        <w:rPr>
+          <w:rStyle w:val="Enfasigrassetto"/>
+          <w:rFonts w:ascii="Courier New" w:hAnsi="Courier New" w:cs="Courier New"/>
+          <w:color w:val="3200FF"/>
+        </w:rPr>
+        <w:t xml:space="preserve">  </w:t>
+      </w:r>
+      <w:proofErr w:type="spellStart"/>
+      <w:r>
+        <w:rPr>
+          <w:rStyle w:val="Enfasigrassetto"/>
+          <w:rFonts w:ascii="Courier New" w:hAnsi="Courier New" w:cs="Courier New"/>
+          <w:color w:val="3200FF"/>
+        </w:rPr>
+        <w:t>fastify.get</w:t>
+      </w:r>
+      <w:proofErr w:type="spellEnd"/>
+      <w:r>
+        <w:rPr>
+          <w:rStyle w:val="Enfasigrassetto"/>
+          <w:rFonts w:ascii="Courier New" w:hAnsi="Courier New" w:cs="Courier New"/>
+          <w:color w:val="3200FF"/>
+        </w:rPr>
+        <w:t>('/', async (request, reply) =&gt; {</w:t>
+      </w:r>
+      <w:r>
+        <w:rPr>
+          <w:rFonts w:ascii="Courier New" w:hAnsi="Courier New" w:cs="Courier New"/>
+          <w:b/>
+          <w:bCs/>
+          <w:color w:val="3200FF"/>
+        </w:rPr>
+        <w:br/>
+      </w:r>
+      <w:r>
+        <w:rPr>
+          <w:rStyle w:val="Enfasigrassetto"/>
+          <w:rFonts w:ascii="Courier New" w:hAnsi="Courier New" w:cs="Courier New"/>
+          <w:color w:val="3200FF"/>
+        </w:rPr>
+        <w:t>    </w:t>
+      </w:r>
+      <w:proofErr w:type="spellStart"/>
+      <w:r>
+        <w:rPr>
+          <w:rStyle w:val="Enfasigrassetto"/>
+          <w:rFonts w:ascii="Courier New" w:hAnsi="Courier New" w:cs="Courier New"/>
+          <w:color w:val="3200FF"/>
+        </w:rPr>
+        <w:t>const</w:t>
+      </w:r>
+      <w:proofErr w:type="spellEnd"/>
+      <w:r>
+        <w:rPr>
+          <w:rStyle w:val="Enfasigrassetto"/>
+          <w:rFonts w:ascii="Courier New" w:hAnsi="Courier New" w:cs="Courier New"/>
+          <w:color w:val="3200FF"/>
+        </w:rPr>
+        <w:t xml:space="preserve"> { amount = 10, type = 'html' } = </w:t>
+      </w:r>
+      <w:proofErr w:type="spellStart"/>
+      <w:r>
+        <w:rPr>
+          <w:rStyle w:val="Enfasigrassetto"/>
+          <w:rFonts w:ascii="Courier New" w:hAnsi="Courier New" w:cs="Courier New"/>
+          <w:color w:val="3200FF"/>
+        </w:rPr>
+        <w:t>request.query</w:t>
+      </w:r>
+      <w:proofErr w:type="spellEnd"/>
+    </w:p>
+    <w:p>
+      <w:pPr>
+        <w:pStyle w:val="NormaleWeb"/>
+        <w:shd w:val="clear" w:color="auto" w:fill="FFFFFF"/>
+        <w:rPr>
+          <w:rFonts w:ascii="Inter" w:hAnsi="Inter"/>
+          <w:color w:val="656565"/>
+        </w:rPr>
+      </w:pPr>
+      <w:r>
+        <w:rPr>
+          <w:rStyle w:val="Enfasigrassetto"/>
+          <w:rFonts w:ascii="Courier New" w:hAnsi="Courier New" w:cs="Courier New"/>
+          <w:color w:val="3200FF"/>
+        </w:rPr>
+        <w:t xml:space="preserve">    if (type === 'html') </w:t>
+      </w:r>
+      <w:proofErr w:type="spellStart"/>
+      <w:proofErr w:type="gramStart"/>
+      <w:r>
+        <w:rPr>
+          <w:rStyle w:val="Enfasigrassetto"/>
+          <w:rFonts w:ascii="Courier New" w:hAnsi="Courier New" w:cs="Courier New"/>
+          <w:color w:val="3200FF"/>
+        </w:rPr>
+        <w:t>reply.type</w:t>
+      </w:r>
+      <w:proofErr w:type="spellEnd"/>
+      <w:proofErr w:type="gramEnd"/>
+      <w:r>
+        <w:rPr>
+          <w:rStyle w:val="Enfasigrassetto"/>
+          <w:rFonts w:ascii="Courier New" w:hAnsi="Courier New" w:cs="Courier New"/>
+          <w:color w:val="3200FF"/>
+        </w:rPr>
+        <w:t>('text/html')</w:t>
+      </w:r>
+      <w:r>
+        <w:rPr>
+          <w:rFonts w:ascii="Courier New" w:hAnsi="Courier New" w:cs="Courier New"/>
+          <w:b/>
+          <w:bCs/>
+          <w:color w:val="3200FF"/>
+        </w:rPr>
+        <w:br/>
+      </w:r>
+      <w:r>
+        <w:rPr>
+          <w:rStyle w:val="Enfasigrassetto"/>
+          <w:rFonts w:ascii="Courier New" w:hAnsi="Courier New" w:cs="Courier New"/>
+          <w:color w:val="3200FF"/>
+        </w:rPr>
+        <w:t>    if (type === '</w:t>
+      </w:r>
+      <w:proofErr w:type="spellStart"/>
+      <w:r>
+        <w:rPr>
+          <w:rStyle w:val="Enfasigrassetto"/>
+          <w:rFonts w:ascii="Courier New" w:hAnsi="Courier New" w:cs="Courier New"/>
+          <w:color w:val="3200FF"/>
+        </w:rPr>
+        <w:t>json</w:t>
+      </w:r>
+      <w:proofErr w:type="spellEnd"/>
+      <w:r>
+        <w:rPr>
+          <w:rStyle w:val="Enfasigrassetto"/>
+          <w:rFonts w:ascii="Courier New" w:hAnsi="Courier New" w:cs="Courier New"/>
+          <w:color w:val="3200FF"/>
+        </w:rPr>
+        <w:t xml:space="preserve">') </w:t>
+      </w:r>
+      <w:proofErr w:type="spellStart"/>
+      <w:r>
+        <w:rPr>
+          <w:rStyle w:val="Enfasigrassetto"/>
+          <w:rFonts w:ascii="Courier New" w:hAnsi="Courier New" w:cs="Courier New"/>
+          <w:color w:val="3200FF"/>
+        </w:rPr>
+        <w:t>reply.type</w:t>
+      </w:r>
+      <w:proofErr w:type="spellEnd"/>
+      <w:r>
+        <w:rPr>
+          <w:rStyle w:val="Enfasigrassetto"/>
+          <w:rFonts w:ascii="Courier New" w:hAnsi="Courier New" w:cs="Courier New"/>
+          <w:color w:val="3200FF"/>
+        </w:rPr>
+        <w:t>('application/</w:t>
+      </w:r>
+      <w:proofErr w:type="spellStart"/>
+      <w:r>
+        <w:rPr>
+          <w:rStyle w:val="Enfasigrassetto"/>
+          <w:rFonts w:ascii="Courier New" w:hAnsi="Courier New" w:cs="Courier New"/>
+          <w:color w:val="3200FF"/>
+        </w:rPr>
+        <w:t>json</w:t>
+      </w:r>
+      <w:proofErr w:type="spellEnd"/>
+      <w:r>
+        <w:rPr>
+          <w:rStyle w:val="Enfasigrassetto"/>
+          <w:rFonts w:ascii="Courier New" w:hAnsi="Courier New" w:cs="Courier New"/>
+          <w:color w:val="3200FF"/>
+        </w:rPr>
+        <w:t>')</w:t>
+      </w:r>
+      <w:r>
+        <w:rPr>
+          <w:rFonts w:ascii="Courier New" w:hAnsi="Courier New" w:cs="Courier New"/>
+          <w:b/>
+          <w:bCs/>
+          <w:color w:val="3200FF"/>
+        </w:rPr>
+        <w:br/>
+      </w:r>
+      <w:r>
+        <w:rPr>
+          <w:rStyle w:val="Enfasigrassetto"/>
+          <w:rFonts w:ascii="Courier New" w:hAnsi="Courier New" w:cs="Courier New"/>
+          <w:color w:val="3200FF"/>
+        </w:rPr>
+        <w:t xml:space="preserve">    return </w:t>
+      </w:r>
+      <w:proofErr w:type="spellStart"/>
+      <w:r>
+        <w:rPr>
+          <w:rStyle w:val="Enfasigrassetto"/>
+          <w:rFonts w:ascii="Courier New" w:hAnsi="Courier New" w:cs="Courier New"/>
+          <w:color w:val="3200FF"/>
+        </w:rPr>
+        <w:t>hnLatestStream</w:t>
+      </w:r>
+      <w:proofErr w:type="spellEnd"/>
+      <w:r>
+        <w:rPr>
+          <w:rStyle w:val="Enfasigrassetto"/>
+          <w:rFonts w:ascii="Courier New" w:hAnsi="Courier New" w:cs="Courier New"/>
+          <w:color w:val="3200FF"/>
+        </w:rPr>
+        <w:t>(amount, type)</w:t>
+      </w:r>
+      <w:r>
+        <w:rPr>
+          <w:rFonts w:ascii="Courier New" w:hAnsi="Courier New" w:cs="Courier New"/>
+          <w:b/>
+          <w:bCs/>
+          <w:color w:val="3200FF"/>
+        </w:rPr>
+        <w:br/>
+      </w:r>
+      <w:r>
+        <w:rPr>
+          <w:rStyle w:val="Enfasigrassetto"/>
+          <w:rFonts w:ascii="Courier New" w:hAnsi="Courier New" w:cs="Courier New"/>
+          <w:color w:val="3200FF"/>
+        </w:rPr>
+        <w:t>  })</w:t>
+      </w:r>
+      <w:r>
+        <w:rPr>
+          <w:rFonts w:ascii="Courier New" w:hAnsi="Courier New" w:cs="Courier New"/>
+          <w:b/>
+          <w:bCs/>
+          <w:color w:val="3200FF"/>
+        </w:rPr>
+        <w:br/>
+      </w:r>
+      <w:r>
+        <w:rPr>
+          <w:rStyle w:val="Enfasigrassetto"/>
+          <w:rFonts w:ascii="Courier New" w:hAnsi="Courier New" w:cs="Courier New"/>
+          <w:color w:val="3200FF"/>
+        </w:rPr>
+        <w:t>}</w:t>
+      </w:r>
+    </w:p>
+    <w:p>
+      <w:pPr>
+        <w:pStyle w:val="NormaleWeb"/>
+        <w:shd w:val="clear" w:color="auto" w:fill="FFFFFF"/>
+        <w:rPr>
+          <w:rFonts w:ascii="Inter" w:hAnsi="Inter"/>
+          <w:color w:val="656565"/>
+        </w:rPr>
+      </w:pPr>
+      <w:r>
+        <w:rPr>
+          <w:rFonts w:ascii="Inter" w:hAnsi="Inter"/>
+          <w:color w:val="656565"/>
+        </w:rPr>
+        <w:t>The </w:t>
+      </w:r>
+      <w:proofErr w:type="spellStart"/>
+      <w:r>
+        <w:rPr>
+          <w:rStyle w:val="Enfasigrassetto"/>
+          <w:rFonts w:ascii="Courier New" w:hAnsi="Courier New" w:cs="Courier New"/>
+          <w:color w:val="656565"/>
+        </w:rPr>
+        <w:t>hnLatestStream</w:t>
+      </w:r>
+      <w:proofErr w:type="spellEnd"/>
+      <w:r>
+        <w:rPr>
+          <w:rFonts w:ascii="Inter" w:hAnsi="Inter"/>
+          <w:color w:val="656565"/>
+        </w:rPr>
+        <w:t> function accepts two parameters, </w:t>
+      </w:r>
+      <w:r>
+        <w:rPr>
+          <w:rStyle w:val="Enfasigrassetto"/>
+          <w:rFonts w:ascii="Courier New" w:hAnsi="Courier New" w:cs="Courier New"/>
+          <w:color w:val="656565"/>
+        </w:rPr>
+        <w:t>amount</w:t>
+      </w:r>
+      <w:r>
+        <w:rPr>
+          <w:rFonts w:ascii="Inter" w:hAnsi="Inter"/>
+          <w:color w:val="656565"/>
+        </w:rPr>
+        <w:t> and </w:t>
+      </w:r>
+      <w:r>
+        <w:rPr>
+          <w:rStyle w:val="Enfasigrassetto"/>
+          <w:rFonts w:ascii="Courier New" w:hAnsi="Courier New" w:cs="Courier New"/>
+          <w:color w:val="656565"/>
+        </w:rPr>
+        <w:t>type</w:t>
+      </w:r>
+      <w:r>
+        <w:rPr>
+          <w:rFonts w:ascii="Inter" w:hAnsi="Inter"/>
+          <w:color w:val="656565"/>
+        </w:rPr>
+        <w:t> and then returns a Node.js Stream. The </w:t>
+      </w:r>
+      <w:r>
+        <w:rPr>
+          <w:rStyle w:val="Enfasigrassetto"/>
+          <w:rFonts w:ascii="Courier New" w:hAnsi="Courier New" w:cs="Courier New"/>
+          <w:color w:val="656565"/>
+        </w:rPr>
+        <w:t>amount</w:t>
+      </w:r>
+      <w:r>
+        <w:rPr>
+          <w:rFonts w:ascii="Inter" w:hAnsi="Inter"/>
+          <w:color w:val="656565"/>
+        </w:rPr>
+        <w:t> is the number of most recent Hacker News articles we want to load and the </w:t>
+      </w:r>
+      <w:r>
+        <w:rPr>
+          <w:rStyle w:val="Enfasigrassetto"/>
+          <w:rFonts w:ascii="Courier New" w:hAnsi="Courier New" w:cs="Courier New"/>
+          <w:color w:val="656565"/>
+        </w:rPr>
+        <w:t>type</w:t>
+      </w:r>
+      <w:r>
+        <w:rPr>
+          <w:rFonts w:ascii="Inter" w:hAnsi="Inter"/>
+          <w:color w:val="656565"/>
+        </w:rPr>
+        <w:t> describes whether the stream should send HTML chunks or JSON chunks. In our route handler, we set a default amount of 10 and a default type of `'html'` while also allowing these to be overridden by query string arguments. Depending on the desired type we also use the </w:t>
+      </w:r>
+      <w:proofErr w:type="spellStart"/>
+      <w:proofErr w:type="gramStart"/>
+      <w:r>
+        <w:rPr>
+          <w:rStyle w:val="Enfasigrassetto"/>
+          <w:rFonts w:ascii="Courier New" w:hAnsi="Courier New" w:cs="Courier New"/>
+          <w:color w:val="656565"/>
+        </w:rPr>
+        <w:t>reply.type</w:t>
+      </w:r>
+      <w:proofErr w:type="spellEnd"/>
+      <w:proofErr w:type="gramEnd"/>
+      <w:r>
+        <w:rPr>
+          <w:rFonts w:ascii="Inter" w:hAnsi="Inter"/>
+          <w:color w:val="656565"/>
+        </w:rPr>
+        <w:t> method to set the correct </w:t>
+      </w:r>
+      <w:r>
+        <w:rPr>
+          <w:rStyle w:val="Enfasigrassetto"/>
+          <w:rFonts w:ascii="Courier New" w:hAnsi="Courier New" w:cs="Courier New"/>
+          <w:color w:val="656565"/>
+        </w:rPr>
+        <w:t>Content-Type HTTP</w:t>
+      </w:r>
+      <w:r>
+        <w:rPr>
+          <w:rFonts w:ascii="Inter" w:hAnsi="Inter"/>
+          <w:color w:val="656565"/>
+        </w:rPr>
+        <w:t> header for the content.</w:t>
+      </w:r>
+    </w:p>
+    <w:p>
+      <w:pPr>
+        <w:pStyle w:val="NormaleWeb"/>
+        <w:shd w:val="clear" w:color="auto" w:fill="FFFFFF"/>
+        <w:rPr>
+          <w:rFonts w:ascii="Inter" w:hAnsi="Inter"/>
+          <w:color w:val="656565"/>
+        </w:rPr>
+      </w:pPr>
+      <w:r>
+        <w:rPr>
+          <w:rFonts w:ascii="Inter" w:hAnsi="Inter"/>
+          <w:color w:val="656565"/>
+        </w:rPr>
+        <w:t>Returning the stream (the result of calling </w:t>
+      </w:r>
+      <w:proofErr w:type="spellStart"/>
+      <w:r>
+        <w:rPr>
+          <w:rStyle w:val="Enfasigrassetto"/>
+          <w:rFonts w:ascii="Courier New" w:hAnsi="Courier New" w:cs="Courier New"/>
+          <w:color w:val="656565"/>
+        </w:rPr>
+        <w:t>hnLatestStream</w:t>
+      </w:r>
+      <w:proofErr w:type="spellEnd"/>
+      <w:r>
+        <w:rPr>
+          <w:rFonts w:ascii="Inter" w:hAnsi="Inter"/>
+          <w:color w:val="656565"/>
+        </w:rPr>
+        <w:t xml:space="preserve">) from the route handler instructs </w:t>
+      </w:r>
+      <w:proofErr w:type="spellStart"/>
+      <w:r>
+        <w:rPr>
+          <w:rFonts w:ascii="Inter" w:hAnsi="Inter"/>
+          <w:color w:val="656565"/>
+        </w:rPr>
+        <w:t>Fastify</w:t>
+      </w:r>
+      <w:proofErr w:type="spellEnd"/>
+      <w:r>
+        <w:rPr>
+          <w:rFonts w:ascii="Inter" w:hAnsi="Inter"/>
+          <w:color w:val="656565"/>
+        </w:rPr>
+        <w:t xml:space="preserve"> to safely pipe the stream to the response. The </w:t>
+      </w:r>
+      <w:proofErr w:type="spellStart"/>
+      <w:proofErr w:type="gramStart"/>
+      <w:r>
+        <w:rPr>
+          <w:rStyle w:val="Enfasigrassetto"/>
+          <w:rFonts w:ascii="Courier New" w:hAnsi="Courier New" w:cs="Courier New"/>
+          <w:color w:val="656565"/>
+        </w:rPr>
+        <w:t>reply.send</w:t>
+      </w:r>
+      <w:proofErr w:type="spellEnd"/>
+      <w:proofErr w:type="gramEnd"/>
+      <w:r>
+        <w:rPr>
+          <w:rFonts w:ascii="Inter" w:hAnsi="Inter"/>
+          <w:color w:val="656565"/>
+        </w:rPr>
+        <w:t xml:space="preserve"> method can also be passed a stream and </w:t>
+      </w:r>
+      <w:proofErr w:type="spellStart"/>
+      <w:r>
+        <w:rPr>
+          <w:rFonts w:ascii="Inter" w:hAnsi="Inter"/>
+          <w:color w:val="656565"/>
+        </w:rPr>
+        <w:t>Fastify</w:t>
+      </w:r>
+      <w:proofErr w:type="spellEnd"/>
+      <w:r>
+        <w:rPr>
+          <w:rFonts w:ascii="Inter" w:hAnsi="Inter"/>
+          <w:color w:val="656565"/>
+        </w:rPr>
+        <w:t xml:space="preserve"> behaves in the same way - by piping the stream as the HTTP response.</w:t>
+      </w:r>
+    </w:p>
+    <w:p>
+      <w:pPr>
+        <w:pStyle w:val="NormaleWeb"/>
+        <w:shd w:val="clear" w:color="auto" w:fill="FFFFFF"/>
+        <w:rPr>
+          <w:rFonts w:ascii="Inter" w:hAnsi="Inter"/>
+          <w:color w:val="656565"/>
+        </w:rPr>
+      </w:pPr>
+      <w:r>
+        <w:rPr>
+          <w:rFonts w:ascii="Inter" w:hAnsi="Inter"/>
+          <w:color w:val="656565"/>
+        </w:rPr>
+        <w:t xml:space="preserve">Let's see it in action. </w:t>
+      </w:r>
+      <w:proofErr w:type="gramStart"/>
+      <w:r>
+        <w:rPr>
+          <w:rFonts w:ascii="Inter" w:hAnsi="Inter"/>
+          <w:color w:val="656565"/>
+        </w:rPr>
+        <w:t>First</w:t>
+      </w:r>
+      <w:proofErr w:type="gramEnd"/>
+      <w:r>
+        <w:rPr>
+          <w:rFonts w:ascii="Inter" w:hAnsi="Inter"/>
+          <w:color w:val="656565"/>
+        </w:rPr>
+        <w:t xml:space="preserve"> we need to start the server with the following command:</w:t>
+      </w:r>
+    </w:p>
+    <w:p>
+      <w:pPr>
+        <w:pStyle w:val="NormaleWeb"/>
+        <w:shd w:val="clear" w:color="auto" w:fill="FFFFFF"/>
+        <w:rPr>
+          <w:rFonts w:ascii="Inter" w:hAnsi="Inter"/>
+          <w:color w:val="656565"/>
+        </w:rPr>
+      </w:pPr>
+      <w:proofErr w:type="spellStart"/>
+      <w:r>
+        <w:rPr>
+          <w:rStyle w:val="Enfasigrassetto"/>
+          <w:rFonts w:ascii="Courier New" w:hAnsi="Courier New" w:cs="Courier New"/>
+          <w:color w:val="3200FF"/>
+        </w:rPr>
+        <w:t>npm</w:t>
+      </w:r>
+      <w:proofErr w:type="spellEnd"/>
+      <w:r>
+        <w:rPr>
+          <w:rStyle w:val="Enfasigrassetto"/>
+          <w:rFonts w:ascii="Courier New" w:hAnsi="Courier New" w:cs="Courier New"/>
+          <w:color w:val="3200FF"/>
+        </w:rPr>
+        <w:t xml:space="preserve"> run dev</w:t>
+      </w:r>
+    </w:p>
+    <w:p>
+      <w:pPr>
+        <w:pStyle w:val="NormaleWeb"/>
+        <w:shd w:val="clear" w:color="auto" w:fill="FFFFFF"/>
+        <w:rPr>
+          <w:rFonts w:ascii="Inter" w:hAnsi="Inter"/>
+          <w:color w:val="656565"/>
+        </w:rPr>
+      </w:pPr>
+      <w:proofErr w:type="gramStart"/>
+      <w:r>
+        <w:rPr>
+          <w:rFonts w:ascii="Inter" w:hAnsi="Inter"/>
+          <w:color w:val="656565"/>
+        </w:rPr>
+        <w:lastRenderedPageBreak/>
+        <w:t>Next</w:t>
+      </w:r>
+      <w:proofErr w:type="gramEnd"/>
+      <w:r>
+        <w:rPr>
+          <w:rFonts w:ascii="Inter" w:hAnsi="Inter"/>
+          <w:color w:val="656565"/>
+        </w:rPr>
+        <w:t xml:space="preserve"> we can navigate to </w:t>
+      </w:r>
+      <w:proofErr w:type="spellStart"/>
+      <w:r>
+        <w:rPr>
+          <w:rFonts w:ascii="Inter" w:hAnsi="Inter"/>
+          <w:color w:val="009CDE"/>
+        </w:rPr>
+        <w:t>ht‌tp</w:t>
+      </w:r>
+      <w:proofErr w:type="spellEnd"/>
+      <w:r>
+        <w:rPr>
+          <w:rFonts w:ascii="Inter" w:hAnsi="Inter"/>
+          <w:color w:val="009CDE"/>
+        </w:rPr>
+        <w:t>://localhost:3000/articles</w:t>
+      </w:r>
+      <w:r>
+        <w:rPr>
+          <w:rFonts w:ascii="Inter" w:hAnsi="Inter"/>
+          <w:color w:val="656565"/>
+        </w:rPr>
+        <w:t> and we should see output similar to but not the same as, the following:</w:t>
+      </w:r>
+    </w:p>
+    <w:p>
+      <w:pPr>
+        <w:pStyle w:val="NormaleWeb"/>
+        <w:shd w:val="clear" w:color="auto" w:fill="FFFFFF"/>
+        <w:rPr>
+          <w:rFonts w:ascii="Inter" w:hAnsi="Inter"/>
+          <w:color w:val="656565"/>
+        </w:rPr>
+      </w:pPr>
+      <w:r>
+        <w:rPr>
+          <w:rFonts w:ascii="Inter" w:hAnsi="Inter"/>
+          <w:color w:val="656565"/>
+        </w:rPr>
+        <w:t> </w:t>
+      </w:r>
+    </w:p>
+    <w:p>
+      <w:pPr>
+        <w:pStyle w:val="NormaleWeb"/>
+        <w:shd w:val="clear" w:color="auto" w:fill="FFFFFF"/>
+        <w:rPr>
+          <w:rFonts w:ascii="Inter" w:hAnsi="Inter"/>
+          <w:color w:val="656565"/>
+        </w:rPr>
+      </w:pPr>
+      <w:r>
+        <w:rPr>
+          <w:rFonts w:ascii="Inter" w:hAnsi="Inter"/>
+          <w:noProof/>
+          <w:color w:val="656565"/>
+        </w:rPr>
+        <w:drawing>
+          <wp:inline distT="0" distB="0" distL="0" distR="0" wp14:anchorId="3DB779D7" wp14:editId="7E3B975B">
+            <wp:extent cx="5731510" cy="4190365"/>
+            <wp:effectExtent l="0" t="0" r="2540" b="635"/>
+            <wp:docPr id="39" name="Immagine 39"/>
+            <wp:cNvGraphicFramePr>
+              <a:graphicFrameLocks xmlns:a="http://schemas.openxmlformats.org/drawingml/2006/main" noChangeAspect="1"/>
+            </wp:cNvGraphicFramePr>
+            <a:graphic xmlns:a="http://schemas.openxmlformats.org/drawingml/2006/main">
+              <a:graphicData uri="http://schemas.openxmlformats.org/drawingml/2006/picture">
+                <pic:pic xmlns:pic="http://schemas.openxmlformats.org/drawingml/2006/picture">
+                  <pic:nvPicPr>
+                    <pic:cNvPr id="0" name="Picture 7"/>
+                    <pic:cNvPicPr>
+                      <a:picLocks noChangeAspect="1" noChangeArrowheads="1"/>
+                    </pic:cNvPicPr>
+                  </pic:nvPicPr>
+                  <pic:blipFill>
+                    <a:blip r:embed="rId67" cstate="print">
+                      <a:extLst>
+                        <a:ext uri="{28A0092B-C50C-407E-A947-70E740481C1C}">
+                          <a14:useLocalDpi xmlns:a14="http://schemas.microsoft.com/office/drawing/2010/main" val="0"/>
+                        </a:ext>
+                      </a:extLst>
+                    </a:blip>
+                    <a:srcRect/>
+                    <a:stretch>
+                      <a:fillRect/>
+                    </a:stretch>
+                  </pic:blipFill>
+                  <pic:spPr bwMode="auto">
+                    <a:xfrm>
+                      <a:off x="0" y="0"/>
+                      <a:ext cx="5731510" cy="4190365"/>
+                    </a:xfrm>
+                    <a:prstGeom prst="rect">
+                      <a:avLst/>
+                    </a:prstGeom>
+                    <a:noFill/>
+                    <a:ln>
+                      <a:noFill/>
+                    </a:ln>
+                  </pic:spPr>
+                </pic:pic>
+              </a:graphicData>
+            </a:graphic>
+          </wp:inline>
+        </w:drawing>
+      </w:r>
+    </w:p>
+    <w:p>
+      <w:pPr>
+        <w:pStyle w:val="NormaleWeb"/>
+        <w:shd w:val="clear" w:color="auto" w:fill="FFFFFF"/>
+        <w:rPr>
+          <w:rFonts w:ascii="Inter" w:hAnsi="Inter"/>
+          <w:color w:val="656565"/>
+        </w:rPr>
+      </w:pPr>
+      <w:r>
+        <w:rPr>
+          <w:rFonts w:ascii="Inter" w:hAnsi="Inter"/>
+          <w:color w:val="656565"/>
+        </w:rPr>
+        <w:t> </w:t>
+      </w:r>
+    </w:p>
+    <w:p>
+      <w:pPr>
+        <w:pStyle w:val="NormaleWeb"/>
+        <w:shd w:val="clear" w:color="auto" w:fill="FFFFFF"/>
+        <w:rPr>
+          <w:rFonts w:ascii="Inter" w:hAnsi="Inter"/>
+          <w:color w:val="656565"/>
+        </w:rPr>
+      </w:pPr>
+      <w:r>
+        <w:rPr>
+          <w:rStyle w:val="Enfasicorsivo"/>
+          <w:rFonts w:ascii="Inter" w:hAnsi="Inter"/>
+          <w:color w:val="656565"/>
+        </w:rPr>
+        <w:t>Cont'd on the next page.</w:t>
+      </w:r>
+    </w:p>
+    <w:p>
+      <w:pPr>
+        <w:pStyle w:val="Titolo1"/>
+        <w:shd w:val="clear" w:color="auto" w:fill="FFFFFF"/>
+        <w:spacing w:before="0" w:beforeAutospacing="0" w:after="180" w:afterAutospacing="0"/>
+        <w:rPr>
+          <w:rFonts w:ascii="Inter" w:hAnsi="Inter"/>
+          <w:color w:val="333333"/>
+        </w:rPr>
+      </w:pPr>
+      <w:r>
+        <w:rPr>
+          <w:rFonts w:ascii="Inter" w:hAnsi="Inter"/>
+          <w:color w:val="009ADE"/>
+        </w:rPr>
+        <w:t xml:space="preserve">Streaming Content with </w:t>
+      </w:r>
+      <w:proofErr w:type="spellStart"/>
+      <w:r>
+        <w:rPr>
+          <w:rFonts w:ascii="Inter" w:hAnsi="Inter"/>
+          <w:color w:val="009ADE"/>
+        </w:rPr>
+        <w:t>Fastify</w:t>
+      </w:r>
+      <w:proofErr w:type="spellEnd"/>
+      <w:r>
+        <w:rPr>
+          <w:rFonts w:ascii="Inter" w:hAnsi="Inter"/>
+          <w:color w:val="009ADE"/>
+        </w:rPr>
+        <w:t xml:space="preserve"> (2)</w:t>
+      </w:r>
+    </w:p>
+    <w:p>
+      <w:pPr>
+        <w:pStyle w:val="NormaleWeb"/>
+        <w:shd w:val="clear" w:color="auto" w:fill="FFFFFF"/>
+        <w:rPr>
+          <w:rFonts w:ascii="Inter" w:hAnsi="Inter"/>
+          <w:color w:val="656565"/>
+        </w:rPr>
+      </w:pPr>
+      <w:r>
+        <w:rPr>
+          <w:rFonts w:ascii="Inter" w:hAnsi="Inter"/>
+          <w:color w:val="656565"/>
+        </w:rPr>
+        <w:t>This will load different articles each time and there should be ten articles in total. The </w:t>
+      </w:r>
+      <w:proofErr w:type="spellStart"/>
+      <w:r>
+        <w:rPr>
+          <w:rStyle w:val="Enfasigrassetto"/>
+          <w:rFonts w:ascii="Courier New" w:hAnsi="Courier New" w:cs="Courier New"/>
+          <w:color w:val="656565"/>
+        </w:rPr>
+        <w:t>hn</w:t>
+      </w:r>
+      <w:proofErr w:type="spellEnd"/>
+      <w:r>
+        <w:rPr>
+          <w:rStyle w:val="Enfasigrassetto"/>
+          <w:rFonts w:ascii="Courier New" w:hAnsi="Courier New" w:cs="Courier New"/>
+          <w:color w:val="656565"/>
+        </w:rPr>
+        <w:t>-latest-stream</w:t>
+      </w:r>
+      <w:r>
+        <w:rPr>
+          <w:rFonts w:ascii="Inter" w:hAnsi="Inter"/>
+          <w:color w:val="656565"/>
+        </w:rPr>
+        <w:t> module uses the Hacker News API to fetch the content. It has to first lookup the latest story IDs and then for each ID it has to make a separate HTTP request to fetch the article and then push either JSON or HTML content to the stream that it returns. As such, it should be easy to observe the content being parsed and rendered by the browser incrementally in that there's a visible delay between each article rendering in the browser. This shows the power of streams in action for long running tasks. The server hasn't retrieved all the data yet, but we can still fill the above-the-fold (the part of the page that's first seen when a page loads) with the latest articles while more articles continue to load on the server, and then sent to the client to be displayed beneath the fold.</w:t>
+      </w:r>
+    </w:p>
+    <w:p>
+      <w:pPr>
+        <w:pStyle w:val="NormaleWeb"/>
+        <w:shd w:val="clear" w:color="auto" w:fill="FFFFFF"/>
+        <w:rPr>
+          <w:rFonts w:ascii="Inter" w:hAnsi="Inter"/>
+          <w:color w:val="656565"/>
+        </w:rPr>
+      </w:pPr>
+      <w:r>
+        <w:rPr>
+          <w:rFonts w:ascii="Inter" w:hAnsi="Inter"/>
+          <w:color w:val="656565"/>
+        </w:rPr>
+        <w:lastRenderedPageBreak/>
+        <w:t>Let's try out the query string parameters as well. In the browser let's try navigating to the URL: </w:t>
+      </w:r>
+      <w:r>
+        <w:rPr>
+          <w:rFonts w:ascii="Inter" w:hAnsi="Inter"/>
+          <w:color w:val="009CDE"/>
+        </w:rPr>
+        <w:t>http://localhost:3000/articles?type=json&amp;amount=250</w:t>
+      </w:r>
+      <w:r>
+        <w:rPr>
+          <w:rFonts w:ascii="Inter" w:hAnsi="Inter"/>
+          <w:color w:val="656565"/>
+        </w:rPr>
+        <w:t>. This will load the JSON data for the latest 250 Hacker News stories. We should again be able to observe short delays between each JSON object being received by the browser. When navigating to this URL we should see something similar to the following, but with different content:</w:t>
+      </w:r>
+    </w:p>
+    <w:p>
+      <w:pPr>
+        <w:pStyle w:val="NormaleWeb"/>
+        <w:shd w:val="clear" w:color="auto" w:fill="FFFFFF"/>
+        <w:rPr>
+          <w:rFonts w:ascii="Inter" w:hAnsi="Inter"/>
+          <w:color w:val="656565"/>
+        </w:rPr>
+      </w:pPr>
+      <w:r>
+        <w:rPr>
+          <w:rFonts w:ascii="Inter" w:hAnsi="Inter"/>
+          <w:color w:val="656565"/>
+        </w:rPr>
+        <w:t> </w:t>
+      </w:r>
+    </w:p>
+    <w:p>
+      <w:pPr>
+        <w:pStyle w:val="NormaleWeb"/>
+        <w:shd w:val="clear" w:color="auto" w:fill="FFFFFF"/>
+        <w:rPr>
+          <w:rFonts w:ascii="Inter" w:hAnsi="Inter"/>
+          <w:color w:val="656565"/>
+        </w:rPr>
+      </w:pPr>
+      <w:r>
+        <w:rPr>
+          <w:rFonts w:ascii="Inter" w:hAnsi="Inter"/>
+          <w:noProof/>
+          <w:color w:val="656565"/>
+        </w:rPr>
+        <w:drawing>
+          <wp:inline distT="0" distB="0" distL="0" distR="0" wp14:anchorId="5F8E3B5D" wp14:editId="05963DE4">
+            <wp:extent cx="5731510" cy="4190365"/>
+            <wp:effectExtent l="0" t="0" r="2540" b="635"/>
+            <wp:docPr id="47" name="Immagine 47"/>
+            <wp:cNvGraphicFramePr>
+              <a:graphicFrameLocks xmlns:a="http://schemas.openxmlformats.org/drawingml/2006/main" noChangeAspect="1"/>
+            </wp:cNvGraphicFramePr>
+            <a:graphic xmlns:a="http://schemas.openxmlformats.org/drawingml/2006/main">
+              <a:graphicData uri="http://schemas.openxmlformats.org/drawingml/2006/picture">
+                <pic:pic xmlns:pic="http://schemas.openxmlformats.org/drawingml/2006/picture">
+                  <pic:nvPicPr>
+                    <pic:cNvPr id="0" name="Picture 9"/>
+                    <pic:cNvPicPr>
+                      <a:picLocks noChangeAspect="1" noChangeArrowheads="1"/>
+                    </pic:cNvPicPr>
+                  </pic:nvPicPr>
+                  <pic:blipFill>
+                    <a:blip r:embed="rId68" cstate="print">
+                      <a:extLst>
+                        <a:ext uri="{28A0092B-C50C-407E-A947-70E740481C1C}">
+                          <a14:useLocalDpi xmlns:a14="http://schemas.microsoft.com/office/drawing/2010/main" val="0"/>
+                        </a:ext>
+                      </a:extLst>
+                    </a:blip>
+                    <a:srcRect/>
+                    <a:stretch>
+                      <a:fillRect/>
+                    </a:stretch>
+                  </pic:blipFill>
+                  <pic:spPr bwMode="auto">
+                    <a:xfrm>
+                      <a:off x="0" y="0"/>
+                      <a:ext cx="5731510" cy="4190365"/>
+                    </a:xfrm>
+                    <a:prstGeom prst="rect">
+                      <a:avLst/>
+                    </a:prstGeom>
+                    <a:noFill/>
+                    <a:ln>
+                      <a:noFill/>
+                    </a:ln>
+                  </pic:spPr>
+                </pic:pic>
+              </a:graphicData>
+            </a:graphic>
+          </wp:inline>
+        </w:drawing>
+      </w:r>
+    </w:p>
+    <w:p>
+      <w:pPr>
+        <w:pStyle w:val="NormaleWeb"/>
+        <w:shd w:val="clear" w:color="auto" w:fill="FFFFFF"/>
+        <w:rPr>
+          <w:rFonts w:ascii="Inter" w:hAnsi="Inter"/>
+          <w:color w:val="656565"/>
+        </w:rPr>
+      </w:pPr>
+      <w:r>
+        <w:rPr>
+          <w:rFonts w:ascii="Inter" w:hAnsi="Inter"/>
+          <w:color w:val="656565"/>
+        </w:rPr>
+        <w:t> </w:t>
+      </w:r>
+    </w:p>
+    <w:p>
+      <w:pPr>
+        <w:pStyle w:val="NormaleWeb"/>
+        <w:shd w:val="clear" w:color="auto" w:fill="FFFFFF"/>
+        <w:rPr>
+          <w:rFonts w:ascii="Inter" w:hAnsi="Inter"/>
+          <w:color w:val="656565"/>
+        </w:rPr>
+      </w:pPr>
+      <w:r>
+        <w:rPr>
+          <w:rFonts w:ascii="Inter" w:hAnsi="Inter"/>
+          <w:color w:val="656565"/>
+        </w:rPr>
+        <w:t xml:space="preserve">In the next chapter, we'll look at creating JSON services in more detail, this section was more to illustrate how streams can be a useful tool in constrained scenarios and how to use streams with the </w:t>
+      </w:r>
+      <w:proofErr w:type="spellStart"/>
+      <w:r>
+        <w:rPr>
+          <w:rFonts w:ascii="Inter" w:hAnsi="Inter"/>
+          <w:color w:val="656565"/>
+        </w:rPr>
+        <w:t>Fastify</w:t>
+      </w:r>
+      <w:proofErr w:type="spellEnd"/>
+      <w:r>
+        <w:rPr>
+          <w:rFonts w:ascii="Inter" w:hAnsi="Inter"/>
+          <w:color w:val="656565"/>
+        </w:rPr>
+        <w:t xml:space="preserve"> framework.</w:t>
+      </w:r>
+    </w:p>
+    <w:p>
+      <w:pPr>
+        <w:pStyle w:val="NormaleWeb"/>
+        <w:shd w:val="clear" w:color="auto" w:fill="FFFFFF"/>
+        <w:rPr>
+          <w:rFonts w:ascii="Inter" w:hAnsi="Inter"/>
+          <w:color w:val="656565"/>
+        </w:rPr>
+      </w:pPr>
+      <w:r>
+        <w:rPr>
+          <w:rFonts w:ascii="Inter" w:hAnsi="Inter"/>
+          <w:color w:val="656565"/>
+        </w:rPr>
+        <w:t xml:space="preserve">One final note about error handling before wrapping up. Due to </w:t>
+      </w:r>
+      <w:proofErr w:type="spellStart"/>
+      <w:r>
+        <w:rPr>
+          <w:rFonts w:ascii="Inter" w:hAnsi="Inter"/>
+          <w:color w:val="656565"/>
+        </w:rPr>
+        <w:t>Fastify</w:t>
+      </w:r>
+      <w:proofErr w:type="spellEnd"/>
+      <w:r>
+        <w:rPr>
+          <w:rFonts w:ascii="Inter" w:hAnsi="Inter"/>
+          <w:color w:val="656565"/>
+        </w:rPr>
+        <w:t xml:space="preserve"> handling the stream for us, any errors in the stream will be handled and propagated. If we disconnect from the Internet and then attempt to access </w:t>
+      </w:r>
+      <w:r>
+        <w:rPr>
+          <w:rFonts w:ascii="Inter" w:hAnsi="Inter"/>
+          <w:color w:val="009CDE"/>
+        </w:rPr>
+        <w:t>http://localhost:3000/articles</w:t>
+      </w:r>
+      <w:r>
+        <w:rPr>
+          <w:rFonts w:ascii="Inter" w:hAnsi="Inter"/>
+          <w:color w:val="656565"/>
+        </w:rPr>
+        <w:t>, we'll see something like the following:</w:t>
+      </w:r>
+    </w:p>
+    <w:p>
+      <w:pPr>
+        <w:pStyle w:val="NormaleWeb"/>
+        <w:shd w:val="clear" w:color="auto" w:fill="FFFFFF"/>
+        <w:rPr>
+          <w:rFonts w:ascii="Inter" w:hAnsi="Inter"/>
+          <w:color w:val="656565"/>
+        </w:rPr>
+      </w:pPr>
+      <w:r>
+        <w:rPr>
+          <w:rFonts w:ascii="Inter" w:hAnsi="Inter"/>
+          <w:color w:val="656565"/>
+        </w:rPr>
+        <w:t> </w:t>
+      </w:r>
+    </w:p>
+    <w:p>
+      <w:pPr>
+        <w:pStyle w:val="NormaleWeb"/>
+        <w:shd w:val="clear" w:color="auto" w:fill="FFFFFF"/>
+        <w:rPr>
+          <w:rFonts w:ascii="Inter" w:hAnsi="Inter"/>
+          <w:color w:val="656565"/>
+        </w:rPr>
+      </w:pPr>
+      <w:r>
+        <w:rPr>
+          <w:rFonts w:ascii="Inter" w:hAnsi="Inter"/>
+          <w:noProof/>
+          <w:color w:val="656565"/>
+        </w:rPr>
+        <w:lastRenderedPageBreak/>
+        <w:drawing>
+          <wp:inline distT="0" distB="0" distL="0" distR="0" wp14:anchorId="6E885AB7" wp14:editId="409AB69E">
+            <wp:extent cx="5731510" cy="1367790"/>
+            <wp:effectExtent l="0" t="0" r="2540" b="3810"/>
+            <wp:docPr id="40" name="Immagine 40" descr="Browser window with the following content:  {"/>
+            <wp:cNvGraphicFramePr>
+              <a:graphicFrameLocks xmlns:a="http://schemas.openxmlformats.org/drawingml/2006/main" noChangeAspect="1"/>
+            </wp:cNvGraphicFramePr>
+            <a:graphic xmlns:a="http://schemas.openxmlformats.org/drawingml/2006/main">
+              <a:graphicData uri="http://schemas.openxmlformats.org/drawingml/2006/picture">
+                <pic:pic xmlns:pic="http://schemas.openxmlformats.org/drawingml/2006/picture">
+                  <pic:nvPicPr>
+                    <pic:cNvPr id="0" name="Picture 10" descr="Browser window with the following content:  {"/>
+                    <pic:cNvPicPr>
+                      <a:picLocks noChangeAspect="1" noChangeArrowheads="1"/>
+                    </pic:cNvPicPr>
+                  </pic:nvPicPr>
+                  <pic:blipFill>
+                    <a:blip r:embed="rId69" cstate="print">
+                      <a:extLst>
+                        <a:ext uri="{28A0092B-C50C-407E-A947-70E740481C1C}">
+                          <a14:useLocalDpi xmlns:a14="http://schemas.microsoft.com/office/drawing/2010/main" val="0"/>
+                        </a:ext>
+                      </a:extLst>
+                    </a:blip>
+                    <a:srcRect/>
+                    <a:stretch>
+                      <a:fillRect/>
+                    </a:stretch>
+                  </pic:blipFill>
+                  <pic:spPr bwMode="auto">
+                    <a:xfrm>
+                      <a:off x="0" y="0"/>
+                      <a:ext cx="5731510" cy="1367790"/>
+                    </a:xfrm>
+                    <a:prstGeom prst="rect">
+                      <a:avLst/>
+                    </a:prstGeom>
+                    <a:noFill/>
+                    <a:ln>
+                      <a:noFill/>
+                    </a:ln>
+                  </pic:spPr>
+                </pic:pic>
+              </a:graphicData>
+            </a:graphic>
+          </wp:inline>
+        </w:drawing>
+      </w:r>
+    </w:p>
+    <w:p>
+      <w:pPr>
+        <w:pStyle w:val="NormaleWeb"/>
+        <w:shd w:val="clear" w:color="auto" w:fill="FFFFFF"/>
+        <w:rPr>
+          <w:rFonts w:ascii="Inter" w:hAnsi="Inter"/>
+          <w:color w:val="656565"/>
+        </w:rPr>
+      </w:pPr>
+      <w:r>
+        <w:rPr>
+          <w:rFonts w:ascii="Inter" w:hAnsi="Inter"/>
+          <w:color w:val="656565"/>
+        </w:rPr>
+        <w:t> </w:t>
+      </w:r>
+    </w:p>
+    <w:p>
+      <w:pPr>
+        <w:pStyle w:val="NormaleWeb"/>
+        <w:shd w:val="clear" w:color="auto" w:fill="FFFFFF"/>
+        <w:rPr>
+          <w:rFonts w:ascii="Inter" w:hAnsi="Inter"/>
+          <w:color w:val="656565"/>
+        </w:rPr>
+      </w:pPr>
+      <w:r>
+        <w:rPr>
+          <w:rFonts w:ascii="Inter" w:hAnsi="Inter"/>
+          <w:color w:val="656565"/>
+        </w:rPr>
+        <w:t xml:space="preserve">We caused an error in the stream, which </w:t>
+      </w:r>
+      <w:proofErr w:type="spellStart"/>
+      <w:r>
+        <w:rPr>
+          <w:rFonts w:ascii="Inter" w:hAnsi="Inter"/>
+          <w:color w:val="656565"/>
+        </w:rPr>
+        <w:t>Fastify</w:t>
+      </w:r>
+      <w:proofErr w:type="spellEnd"/>
+      <w:r>
+        <w:rPr>
+          <w:rFonts w:ascii="Inter" w:hAnsi="Inter"/>
+          <w:color w:val="656565"/>
+        </w:rPr>
+        <w:t xml:space="preserve"> then handled and responded to our request with a </w:t>
+      </w:r>
+      <w:proofErr w:type="gramStart"/>
+      <w:r>
+        <w:rPr>
+          <w:rFonts w:ascii="Inter" w:hAnsi="Inter"/>
+          <w:color w:val="656565"/>
+        </w:rPr>
+        <w:t>500 status</w:t>
+      </w:r>
+      <w:proofErr w:type="gramEnd"/>
+      <w:r>
+        <w:rPr>
+          <w:rFonts w:ascii="Inter" w:hAnsi="Inter"/>
+          <w:color w:val="656565"/>
+        </w:rPr>
+        <w:t xml:space="preserve"> code along with information about the error.</w:t>
+      </w:r>
+    </w:p>
+    <w:p>
+      <w:pPr>
+        <w:pStyle w:val="NormaleWeb"/>
+        <w:shd w:val="clear" w:color="auto" w:fill="FFFFFF"/>
+        <w:rPr>
+          <w:rFonts w:ascii="Inter" w:hAnsi="Inter"/>
+          <w:color w:val="656565"/>
+        </w:rPr>
+      </w:pPr>
+      <w:r>
+        <w:rPr>
+          <w:rFonts w:ascii="Inter" w:hAnsi="Inter"/>
+          <w:color w:val="656565"/>
+        </w:rPr>
+        <w:t>In the next and final section, we'll discuss how to use streams with Express, which will require more glue around error handling.</w:t>
+      </w:r>
+    </w:p>
+    <w:p>
+      <w:pPr>
+        <w:pStyle w:val="NormaleWeb"/>
+        <w:shd w:val="clear" w:color="auto" w:fill="FFFFFF"/>
+        <w:rPr>
+          <w:rFonts w:ascii="Inter" w:hAnsi="Inter"/>
+          <w:color w:val="656565"/>
+        </w:rPr>
+      </w:pPr>
+      <w:r>
+        <w:rPr>
+          <w:rFonts w:ascii="Inter" w:hAnsi="Inter"/>
+          <w:color w:val="656565"/>
+        </w:rPr>
+        <w:t>Node.js Streams is a large topic. A chapter is dedicated to streams in the course for the companion certification to Node.js Services Development - the </w:t>
+      </w:r>
+      <w:hyperlink r:id="rId70" w:tgtFrame="_blank" w:history="1">
+        <w:r>
+          <w:rPr>
+            <w:rStyle w:val="Collegamentoipertestuale"/>
+            <w:rFonts w:ascii="Inter" w:hAnsi="Inter"/>
+            <w:color w:val="0099CC"/>
+          </w:rPr>
+          <w:t>Node.js Application Development (LFW211)</w:t>
+        </w:r>
+      </w:hyperlink>
+      <w:r>
+        <w:rPr>
+          <w:rFonts w:ascii="Inter" w:hAnsi="Inter"/>
+          <w:color w:val="656565"/>
+        </w:rPr>
+        <w:t> course.</w:t>
+      </w:r>
+    </w:p>
+    <w:p>
+      <w:pPr>
+        <w:rPr>
+          <w:color w:val="333333"/>
+        </w:rPr>
+      </w:pPr>
     </w:p>
     <w:sectPr>
-      <w:headerReference w:type="default" r:id="rId66"/>
+      <w:headerReference w:type="default" r:id="rId71"/>
       <w:pgSz w:w="11906" w:h="16838"/>
       <w:pgMar w:top="1440" w:right="1440" w:bottom="1440" w:left="1440" w:header="708" w:footer="708" w:gutter="0"/>
       <w:cols w:space="708"/>

</xml_diff>